<commit_message>
committing the design file as well as .gitignore
ignored .metadata/ in .gitignore
</commit_message>
<xml_diff>
--- a/Design.docx
+++ b/Design.docx
@@ -169,99 +169,176 @@
         <w:t xml:space="preserve"> (multithreaded)</w:t>
       </w:r>
     </w:p>
-    <w:p>
+    <w:p/>
+    <w:p>
+      <w:proofErr w:type="spellStart"/>
+      <w:r>
+        <w:t>ServerComm</w:t>
+      </w:r>
+      <w:proofErr w:type="spellEnd"/>
+    </w:p>
+    <w:p>
+      <w:r>
+        <w:tab/>
+      </w:r>
+      <w:proofErr w:type="spellStart"/>
+      <w:r>
+        <w:t>Hashmap</w:t>
+      </w:r>
+      <w:proofErr w:type="spellEnd"/>
+      <w:r>
+        <w:t>&lt;</w:t>
+      </w:r>
+      <w:r>
+        <w:t>username, Status&gt;</w:t>
+      </w:r>
+    </w:p>
+    <w:p/>
+    <w:p/>
+    <w:p>
+      <w:r>
+        <w:tab/>
+        <w:t xml:space="preserve">Status </w:t>
+      </w:r>
+    </w:p>
+    <w:p>
+      <w:r>
+        <w:tab/>
+      </w:r>
+      <w:r>
+        <w:tab/>
+        <w:t>IP</w:t>
+      </w:r>
+    </w:p>
+    <w:p>
+      <w:r>
+        <w:tab/>
+      </w:r>
+      <w:r>
+        <w:tab/>
+      </w:r>
+      <w:proofErr w:type="spellStart"/>
+      <w:r>
+        <w:t>StatusString</w:t>
+      </w:r>
+      <w:proofErr w:type="spellEnd"/>
+      <w:r>
+        <w:t xml:space="preserve"> (</w:t>
+      </w:r>
+      <w:proofErr w:type="spellStart"/>
+      <w:r>
+        <w:t>enum</w:t>
+      </w:r>
+      <w:proofErr w:type="spellEnd"/>
+      <w:r>
+        <w:t>)</w:t>
+      </w:r>
+    </w:p>
+    <w:p>
+      <w:r>
+        <w:tab/>
+      </w:r>
+      <w:r>
+        <w:tab/>
+      </w:r>
+      <w:proofErr w:type="spellStart"/>
+      <w:r>
+        <w:t>HashSet</w:t>
+      </w:r>
+      <w:proofErr w:type="spellEnd"/>
+      <w:r>
+        <w:t xml:space="preserve">&lt;String&gt; </w:t>
+      </w:r>
+      <w:proofErr w:type="spellStart"/>
+      <w:r>
+        <w:t>toBeNotified</w:t>
+      </w:r>
+      <w:proofErr w:type="spellEnd"/>
+    </w:p>
+    <w:p>
+      <w:r>
+        <w:tab/>
+      </w:r>
+    </w:p>
+    <w:p/>
+    <w:p/>
+    <w:p>
+      <w:r>
+        <w:t>3 workflows for server:</w:t>
+      </w:r>
+    </w:p>
+    <w:p/>
+    <w:p>
+      <w:pPr>
+        <w:pStyle w:val="ListParagraph"/>
+        <w:numPr>
+          <w:ilvl w:val="0"/>
+          <w:numId w:val="1"/>
+        </w:numPr>
+      </w:pPr>
+      <w:proofErr w:type="gramStart"/>
+      <w:r>
+        <w:t>client</w:t>
+      </w:r>
+      <w:proofErr w:type="gramEnd"/>
+      <w:r>
+        <w:t xml:space="preserve"> asks for IP for a given user, and then server will have to return the IP for that user</w:t>
+      </w:r>
+    </w:p>
+    <w:p>
+      <w:pPr>
+        <w:pStyle w:val="ListParagraph"/>
+        <w:numPr>
+          <w:ilvl w:val="0"/>
+          <w:numId w:val="1"/>
+        </w:numPr>
+      </w:pPr>
+      <w:proofErr w:type="gramStart"/>
+      <w:r>
+        <w:t>client</w:t>
+      </w:r>
+      <w:proofErr w:type="gramEnd"/>
+      <w:r>
+        <w:t xml:space="preserve"> changes status, needs server to reflect that change</w:t>
+      </w:r>
+      <w:r>
+        <w:t xml:space="preserve"> (send packet to everyone on </w:t>
+      </w:r>
+      <w:proofErr w:type="spellStart"/>
+      <w:r>
+        <w:t>toNotify</w:t>
+      </w:r>
+      <w:proofErr w:type="spellEnd"/>
+      <w:r>
+        <w:t xml:space="preserve"> list)</w:t>
+      </w:r>
+    </w:p>
+    <w:p>
+      <w:pPr>
+        <w:pStyle w:val="ListParagraph"/>
+        <w:numPr>
+          <w:ilvl w:val="0"/>
+          <w:numId w:val="1"/>
+        </w:numPr>
+      </w:pPr>
+      <w:proofErr w:type="gramStart"/>
+      <w:r>
+        <w:t>client</w:t>
+      </w:r>
+      <w:proofErr w:type="gramEnd"/>
+      <w:r>
+        <w:t xml:space="preserve"> adds or removes a buddy (server needs to update </w:t>
+      </w:r>
+      <w:proofErr w:type="spellStart"/>
+      <w:r>
+        <w:t>toNotify</w:t>
+      </w:r>
+      <w:proofErr w:type="spellEnd"/>
+      <w:r>
+        <w:t xml:space="preserve"> list) (NO packet sent)</w:t>
+      </w:r>
       <w:bookmarkStart w:id="0" w:name="_GoBack"/>
       <w:bookmarkEnd w:id="0"/>
-    </w:p>
-    <w:p>
-      <w:proofErr w:type="spellStart"/>
-      <w:r>
-        <w:t>ServerComm</w:t>
-      </w:r>
-      <w:proofErr w:type="spellEnd"/>
-    </w:p>
-    <w:p>
-      <w:r>
-        <w:tab/>
-      </w:r>
-      <w:proofErr w:type="spellStart"/>
-      <w:r>
-        <w:t>Hashmap</w:t>
-      </w:r>
-      <w:proofErr w:type="spellEnd"/>
-      <w:r>
-        <w:t>&lt;</w:t>
-      </w:r>
-      <w:r>
-        <w:t>username, Status&gt;</w:t>
-      </w:r>
-    </w:p>
-    <w:p/>
-    <w:p/>
-    <w:p>
-      <w:r>
-        <w:tab/>
-        <w:t xml:space="preserve">Status </w:t>
-      </w:r>
-    </w:p>
-    <w:p>
-      <w:r>
-        <w:tab/>
-      </w:r>
-      <w:r>
-        <w:tab/>
-        <w:t>IP</w:t>
-      </w:r>
-    </w:p>
-    <w:p>
-      <w:r>
-        <w:tab/>
-      </w:r>
-      <w:r>
-        <w:tab/>
-      </w:r>
-      <w:proofErr w:type="spellStart"/>
-      <w:r>
-        <w:t>StatusString</w:t>
-      </w:r>
-      <w:proofErr w:type="spellEnd"/>
-      <w:r>
-        <w:t xml:space="preserve"> (</w:t>
-      </w:r>
-      <w:proofErr w:type="spellStart"/>
-      <w:r>
-        <w:t>enum</w:t>
-      </w:r>
-      <w:proofErr w:type="spellEnd"/>
-      <w:r>
-        <w:t>)</w:t>
-      </w:r>
-    </w:p>
-    <w:p>
-      <w:r>
-        <w:tab/>
-      </w:r>
-      <w:r>
-        <w:tab/>
-      </w:r>
-      <w:proofErr w:type="spellStart"/>
-      <w:r>
-        <w:t>HashSet</w:t>
-      </w:r>
-      <w:proofErr w:type="spellEnd"/>
-      <w:r>
-        <w:t xml:space="preserve">&lt;String&gt; </w:t>
-      </w:r>
-      <w:proofErr w:type="spellStart"/>
-      <w:r>
-        <w:t>toBeNotified</w:t>
-      </w:r>
-      <w:proofErr w:type="spellEnd"/>
-    </w:p>
-    <w:p>
-      <w:r>
-        <w:tab/>
-      </w:r>
     </w:p>
     <w:sectPr>
       <w:pgSz w:w="12240" w:h="15840"/>
@@ -271,6 +348,103 @@
     </w:sectPr>
   </w:body>
 </w:document>
+</file>
+
+<file path=word/numbering.xml><?xml version="1.0" encoding="utf-8"?>
+<w:numbering xmlns:wpc="http://schemas.microsoft.com/office/word/2010/wordprocessingCanvas" xmlns:mo="http://schemas.microsoft.com/office/mac/office/2008/main" xmlns:mc="http://schemas.openxmlformats.org/markup-compatibility/2006" xmlns:mv="urn:schemas-microsoft-com:mac:vml" xmlns:o="urn:schemas-microsoft-com:office:office" xmlns:r="http://schemas.openxmlformats.org/officeDocument/2006/relationships" xmlns:m="http://schemas.openxmlformats.org/officeDocument/2006/math" xmlns:v="urn:schemas-microsoft-com:vml" xmlns:wp14="http://schemas.microsoft.com/office/word/2010/wordprocessingDrawing" xmlns:wp="http://schemas.openxmlformats.org/drawingml/2006/wordprocessingDrawing" xmlns:w10="urn:schemas-microsoft-com:office:word" xmlns:w="http://schemas.openxmlformats.org/wordprocessingml/2006/main" xmlns:w14="http://schemas.microsoft.com/office/word/2010/wordml" xmlns:wpg="http://schemas.microsoft.com/office/word/2010/wordprocessingGroup" xmlns:wpi="http://schemas.microsoft.com/office/word/2010/wordprocessingInk" xmlns:wne="http://schemas.microsoft.com/office/word/2006/wordml" xmlns:wps="http://schemas.microsoft.com/office/word/2010/wordprocessingShape" mc:Ignorable="w14 wp14">
+  <w:abstractNum w:abstractNumId="0">
+    <w:nsid w:val="18BA46AE"/>
+    <w:multiLevelType w:val="hybridMultilevel"/>
+    <w:tmpl w:val="BCB646C0"/>
+    <w:lvl w:ilvl="0" w:tplc="0409000F">
+      <w:start w:val="1"/>
+      <w:numFmt w:val="decimal"/>
+      <w:lvlText w:val="%1."/>
+      <w:lvlJc w:val="left"/>
+      <w:pPr>
+        <w:ind w:left="720" w:hanging="360"/>
+      </w:pPr>
+      <w:rPr>
+        <w:rFonts w:hint="default"/>
+      </w:rPr>
+    </w:lvl>
+    <w:lvl w:ilvl="1" w:tplc="04090019" w:tentative="1">
+      <w:start w:val="1"/>
+      <w:numFmt w:val="lowerLetter"/>
+      <w:lvlText w:val="%2."/>
+      <w:lvlJc w:val="left"/>
+      <w:pPr>
+        <w:ind w:left="1440" w:hanging="360"/>
+      </w:pPr>
+    </w:lvl>
+    <w:lvl w:ilvl="2" w:tplc="0409001B" w:tentative="1">
+      <w:start w:val="1"/>
+      <w:numFmt w:val="lowerRoman"/>
+      <w:lvlText w:val="%3."/>
+      <w:lvlJc w:val="right"/>
+      <w:pPr>
+        <w:ind w:left="2160" w:hanging="180"/>
+      </w:pPr>
+    </w:lvl>
+    <w:lvl w:ilvl="3" w:tplc="0409000F" w:tentative="1">
+      <w:start w:val="1"/>
+      <w:numFmt w:val="decimal"/>
+      <w:lvlText w:val="%4."/>
+      <w:lvlJc w:val="left"/>
+      <w:pPr>
+        <w:ind w:left="2880" w:hanging="360"/>
+      </w:pPr>
+    </w:lvl>
+    <w:lvl w:ilvl="4" w:tplc="04090019" w:tentative="1">
+      <w:start w:val="1"/>
+      <w:numFmt w:val="lowerLetter"/>
+      <w:lvlText w:val="%5."/>
+      <w:lvlJc w:val="left"/>
+      <w:pPr>
+        <w:ind w:left="3600" w:hanging="360"/>
+      </w:pPr>
+    </w:lvl>
+    <w:lvl w:ilvl="5" w:tplc="0409001B" w:tentative="1">
+      <w:start w:val="1"/>
+      <w:numFmt w:val="lowerRoman"/>
+      <w:lvlText w:val="%6."/>
+      <w:lvlJc w:val="right"/>
+      <w:pPr>
+        <w:ind w:left="4320" w:hanging="180"/>
+      </w:pPr>
+    </w:lvl>
+    <w:lvl w:ilvl="6" w:tplc="0409000F" w:tentative="1">
+      <w:start w:val="1"/>
+      <w:numFmt w:val="decimal"/>
+      <w:lvlText w:val="%7."/>
+      <w:lvlJc w:val="left"/>
+      <w:pPr>
+        <w:ind w:left="5040" w:hanging="360"/>
+      </w:pPr>
+    </w:lvl>
+    <w:lvl w:ilvl="7" w:tplc="04090019" w:tentative="1">
+      <w:start w:val="1"/>
+      <w:numFmt w:val="lowerLetter"/>
+      <w:lvlText w:val="%8."/>
+      <w:lvlJc w:val="left"/>
+      <w:pPr>
+        <w:ind w:left="5760" w:hanging="360"/>
+      </w:pPr>
+    </w:lvl>
+    <w:lvl w:ilvl="8" w:tplc="0409001B" w:tentative="1">
+      <w:start w:val="1"/>
+      <w:numFmt w:val="lowerRoman"/>
+      <w:lvlText w:val="%9."/>
+      <w:lvlJc w:val="right"/>
+      <w:pPr>
+        <w:ind w:left="6480" w:hanging="180"/>
+      </w:pPr>
+    </w:lvl>
+  </w:abstractNum>
+  <w:num w:numId="1">
+    <w:abstractNumId w:val="0"/>
+  </w:num>
+</w:numbering>
 </file>
 
 <file path=word/styles.xml><?xml version="1.0" encoding="utf-8"?>
@@ -455,6 +629,17 @@
     <w:uiPriority w:val="99"/>
     <w:semiHidden/>
     <w:unhideWhenUsed/>
+  </w:style>
+  <w:style w:type="paragraph" w:styleId="ListParagraph">
+    <w:name w:val="List Paragraph"/>
+    <w:basedOn w:val="Normal"/>
+    <w:uiPriority w:val="34"/>
+    <w:qFormat/>
+    <w:rsid w:val="00EC268C"/>
+    <w:pPr>
+      <w:ind w:left="720"/>
+      <w:contextualSpacing/>
+    </w:pPr>
   </w:style>
 </w:styles>
 </file>
@@ -641,6 +826,17 @@
     <w:uiPriority w:val="99"/>
     <w:semiHidden/>
     <w:unhideWhenUsed/>
+  </w:style>
+  <w:style w:type="paragraph" w:styleId="ListParagraph">
+    <w:name w:val="List Paragraph"/>
+    <w:basedOn w:val="Normal"/>
+    <w:uiPriority w:val="34"/>
+    <w:qFormat/>
+    <w:rsid w:val="00EC268C"/>
+    <w:pPr>
+      <w:ind w:left="720"/>
+      <w:contextualSpacing/>
+    </w:pPr>
   </w:style>
 </w:styles>
 </file>

</xml_diff>